<commit_message>
Add sanction and tariff scenarios
</commit_message>
<xml_diff>
--- a/paper/YSSP/outline.docx
+++ b/paper/YSSP/outline.docx
@@ -59,6 +59,13 @@
         </w:rPr>
         <w:t>Introduction</w:t>
       </w:r>
+      <w:r>
+        <w:rPr>
+          <w:rFonts w:asciiTheme="majorHAnsi" w:hAnsiTheme="majorHAnsi" w:cstheme="majorHAnsi"/>
+          <w:u w:val="single"/>
+        </w:rPr>
+        <w:t xml:space="preserve"> </w:t>
+      </w:r>
     </w:p>
     <w:p>
       <w:pPr>
@@ -110,6 +117,27 @@
           <w:u w:val="single"/>
         </w:rPr>
       </w:pPr>
+      <w:r>
+        <w:rPr>
+          <w:rFonts w:asciiTheme="majorHAnsi" w:hAnsiTheme="majorHAnsi" w:cstheme="majorHAnsi"/>
+        </w:rPr>
+        <w:t>Important to understand where energy comes from for energy security reasons</w:t>
+      </w:r>
+    </w:p>
+    <w:p>
+      <w:pPr>
+        <w:pStyle w:val="ListParagraph"/>
+        <w:numPr>
+          <w:ilvl w:val="0"/>
+          <w:numId w:val="2"/>
+        </w:numPr>
+        <w:rPr>
+          <w:rFonts w:asciiTheme="majorHAnsi" w:hAnsiTheme="majorHAnsi" w:cstheme="majorHAnsi"/>
+          <w:u w:val="single"/>
+        </w:rPr>
+      </w:pPr>
+      <w:bookmarkStart w:id="0" w:name="_GoBack"/>
+      <w:bookmarkEnd w:id="0"/>
     </w:p>
     <w:p>
       <w:pPr>
@@ -299,6 +327,25 @@
     </w:p>
     <w:p>
       <w:pPr>
+        <w:pStyle w:val="ListParagraph"/>
+        <w:numPr>
+          <w:ilvl w:val="1"/>
+          <w:numId w:val="2"/>
+        </w:numPr>
+        <w:rPr>
+          <w:rFonts w:asciiTheme="majorHAnsi" w:hAnsiTheme="majorHAnsi" w:cstheme="majorHAnsi"/>
+          <w:u w:val="single"/>
+        </w:rPr>
+      </w:pPr>
+      <w:r>
+        <w:rPr>
+          <w:rFonts w:asciiTheme="majorHAnsi" w:hAnsiTheme="majorHAnsi" w:cstheme="majorHAnsi"/>
+        </w:rPr>
+        <w:t>Tariffs (World Bank)</w:t>
+      </w:r>
+    </w:p>
+    <w:p>
+      <w:pPr>
         <w:rPr>
           <w:rFonts w:asciiTheme="majorHAnsi" w:hAnsiTheme="majorHAnsi" w:cstheme="majorHAnsi"/>
           <w:u w:val="single"/>
@@ -311,6 +358,13 @@
         </w:rPr>
         <w:t>Methods</w:t>
       </w:r>
+      <w:r>
+        <w:rPr>
+          <w:rFonts w:asciiTheme="majorHAnsi" w:hAnsiTheme="majorHAnsi" w:cstheme="majorHAnsi"/>
+          <w:u w:val="single"/>
+        </w:rPr>
+        <w:t xml:space="preserve"> </w:t>
+      </w:r>
     </w:p>
     <w:p>
       <w:pPr>
@@ -425,14 +479,12 @@
         </w:rPr>
         <w:t xml:space="preserve">Each region </w:t>
       </w:r>
-      <w:proofErr w:type="gramStart"/>
-      <w:r>
-        <w:rPr>
-          <w:rFonts w:asciiTheme="majorHAnsi" w:hAnsiTheme="majorHAnsi" w:cstheme="majorHAnsi"/>
-        </w:rPr>
-        <w:t>is able to</w:t>
-      </w:r>
-      <w:proofErr w:type="gramEnd"/>
+      <w:r>
+        <w:rPr>
+          <w:rFonts w:asciiTheme="majorHAnsi" w:hAnsiTheme="majorHAnsi" w:cstheme="majorHAnsi"/>
+        </w:rPr>
+        <w:t>can</w:t>
+      </w:r>
       <w:r>
         <w:rPr>
           <w:rFonts w:asciiTheme="majorHAnsi" w:hAnsiTheme="majorHAnsi" w:cstheme="majorHAnsi"/>
@@ -665,6 +717,7 @@
         <w:rPr>
           <w:rFonts w:asciiTheme="majorHAnsi" w:hAnsiTheme="majorHAnsi" w:cstheme="majorHAnsi"/>
         </w:rPr>
+        <w:lastRenderedPageBreak/>
         <w:t>Building scenarios</w:t>
       </w:r>
     </w:p>
@@ -703,7 +756,6 @@
         <w:rPr>
           <w:rFonts w:asciiTheme="majorHAnsi" w:hAnsiTheme="majorHAnsi" w:cstheme="majorHAnsi"/>
         </w:rPr>
-        <w:lastRenderedPageBreak/>
         <w:t>Low-conflict scenario</w:t>
       </w:r>
     </w:p>
@@ -858,7 +910,70 @@
         <w:rPr>
           <w:rFonts w:asciiTheme="majorHAnsi" w:hAnsiTheme="majorHAnsi" w:cstheme="majorHAnsi"/>
         </w:rPr>
-        <w:t>Scenario results</w:t>
+        <w:t>The impact of representing maritime shipping in MESSAGE for energy commodities</w:t>
+      </w:r>
+    </w:p>
+    <w:p>
+      <w:pPr>
+        <w:pStyle w:val="ListParagraph"/>
+        <w:numPr>
+          <w:ilvl w:val="1"/>
+          <w:numId w:val="3"/>
+        </w:numPr>
+        <w:rPr>
+          <w:rFonts w:asciiTheme="majorHAnsi" w:hAnsiTheme="majorHAnsi" w:cstheme="majorHAnsi"/>
+          <w:u w:val="single"/>
+        </w:rPr>
+      </w:pPr>
+      <w:r>
+        <w:rPr>
+          <w:rFonts w:asciiTheme="majorHAnsi" w:hAnsiTheme="majorHAnsi" w:cstheme="majorHAnsi"/>
+        </w:rPr>
+        <w:t>System cost goes up</w:t>
+      </w:r>
+      <w:r>
+        <w:rPr>
+          <w:rFonts w:asciiTheme="majorHAnsi" w:hAnsiTheme="majorHAnsi" w:cstheme="majorHAnsi"/>
+        </w:rPr>
+        <w:t>?</w:t>
+      </w:r>
+    </w:p>
+    <w:p>
+      <w:pPr>
+        <w:pStyle w:val="ListParagraph"/>
+        <w:numPr>
+          <w:ilvl w:val="1"/>
+          <w:numId w:val="3"/>
+        </w:numPr>
+        <w:rPr>
+          <w:rFonts w:asciiTheme="majorHAnsi" w:hAnsiTheme="majorHAnsi" w:cstheme="majorHAnsi"/>
+          <w:u w:val="single"/>
+        </w:rPr>
+      </w:pPr>
+      <w:r>
+        <w:rPr>
+          <w:rFonts w:asciiTheme="majorHAnsi" w:hAnsiTheme="majorHAnsi" w:cstheme="majorHAnsi"/>
+        </w:rPr>
+        <w:t>Shipping technology investments (new capacity)</w:t>
+      </w:r>
+    </w:p>
+    <w:p>
+      <w:pPr>
+        <w:pStyle w:val="ListParagraph"/>
+        <w:numPr>
+          <w:ilvl w:val="1"/>
+          <w:numId w:val="3"/>
+        </w:numPr>
+        <w:rPr>
+          <w:rFonts w:asciiTheme="majorHAnsi" w:hAnsiTheme="majorHAnsi" w:cstheme="majorHAnsi"/>
+          <w:u w:val="single"/>
+        </w:rPr>
+      </w:pPr>
+      <w:r>
+        <w:rPr>
+          <w:rFonts w:asciiTheme="majorHAnsi" w:hAnsiTheme="majorHAnsi" w:cstheme="majorHAnsi"/>
+        </w:rPr>
+        <w:t>Transition of shipping industry from diesel to LNG</w:t>
       </w:r>
     </w:p>
     <w:p>
@@ -877,7 +992,7 @@
         <w:rPr>
           <w:rFonts w:asciiTheme="majorHAnsi" w:hAnsiTheme="majorHAnsi" w:cstheme="majorHAnsi"/>
         </w:rPr>
-        <w:t>The impact of representing maritime shipping in MESSAGE for energy commodities</w:t>
+        <w:t>Scenario results</w:t>
       </w:r>
     </w:p>
     <w:p>
@@ -896,13 +1011,7 @@
         <w:rPr>
           <w:rFonts w:asciiTheme="majorHAnsi" w:hAnsiTheme="majorHAnsi" w:cstheme="majorHAnsi"/>
         </w:rPr>
-        <w:t>System cost goes up</w:t>
-      </w:r>
-      <w:r>
-        <w:rPr>
-          <w:rFonts w:asciiTheme="majorHAnsi" w:hAnsiTheme="majorHAnsi" w:cstheme="majorHAnsi"/>
-        </w:rPr>
-        <w:t>?</w:t>
+        <w:t>High-tariff scenario</w:t>
       </w:r>
     </w:p>
     <w:p>
@@ -921,7 +1030,7 @@
         <w:rPr>
           <w:rFonts w:asciiTheme="majorHAnsi" w:hAnsiTheme="majorHAnsi" w:cstheme="majorHAnsi"/>
         </w:rPr>
-        <w:t>Shipping technology investments (new capacity)</w:t>
+        <w:t>Low-tariff scenario</w:t>
       </w:r>
     </w:p>
     <w:p>
@@ -940,7 +1049,32 @@
         <w:rPr>
           <w:rFonts w:asciiTheme="majorHAnsi" w:hAnsiTheme="majorHAnsi" w:cstheme="majorHAnsi"/>
         </w:rPr>
-        <w:t>Transition of shipping industry from diesel to LNG</w:t>
+        <w:t xml:space="preserve">NAM-CPA </w:t>
+      </w:r>
+      <w:r>
+        <w:rPr>
+          <w:rFonts w:asciiTheme="majorHAnsi" w:hAnsiTheme="majorHAnsi" w:cstheme="majorHAnsi"/>
+        </w:rPr>
+        <w:t>sanction scenario</w:t>
+      </w:r>
+    </w:p>
+    <w:p>
+      <w:pPr>
+        <w:pStyle w:val="ListParagraph"/>
+        <w:numPr>
+          <w:ilvl w:val="1"/>
+          <w:numId w:val="3"/>
+        </w:numPr>
+        <w:rPr>
+          <w:rFonts w:asciiTheme="majorHAnsi" w:hAnsiTheme="majorHAnsi" w:cstheme="majorHAnsi"/>
+          <w:u w:val="single"/>
+        </w:rPr>
+      </w:pPr>
+      <w:r>
+        <w:rPr>
+          <w:rFonts w:asciiTheme="majorHAnsi" w:hAnsiTheme="majorHAnsi" w:cstheme="majorHAnsi"/>
+        </w:rPr>
+        <w:t>Shipping technology advancement scenario</w:t>
       </w:r>
     </w:p>
     <w:p>
@@ -988,8 +1122,6 @@
         </w:rPr>
         <w:t>Appendix</w:t>
       </w:r>
-      <w:bookmarkStart w:id="0" w:name="_GoBack"/>
-      <w:bookmarkEnd w:id="0"/>
     </w:p>
     <w:p>
       <w:pPr>

</xml_diff>